<commit_message>
Updating the title of a plot
</commit_message>
<xml_diff>
--- a/Post analysis/Environmental and Experiment conditions.docx
+++ b/Post analysis/Environmental and Experiment conditions.docx
@@ -343,7 +343,15 @@
           <w:highlight w:val="yellow"/>
           <w:lang w:val="en-US"/>
         </w:rPr>
-        <w:t>Environmental variables (P, T)</w:t>
+        <w:t>Ecobox</w:t>
+      </w:r>
+      <w:r>
+        <w:rPr>
+          <w:b w:val="0"/>
+          <w:highlight w:val="yellow"/>
+          <w:lang w:val="en-US"/>
+        </w:rPr>
+        <w:t xml:space="preserve"> variables (P, T)</w:t>
       </w:r>
     </w:p>
     <w:p>
@@ -958,7 +966,7 @@
                     <a:blip r:embed="rId9" cstate="print">
                       <a:extLst>
                         <a:ext uri="{28A0092B-C50C-407E-A947-70E740481C1C}">
-                          <a14:useLocalDpi xmlns="" xmlns:wpc="http://schemas.microsoft.com/office/word/2010/wordprocessingCanvas" xmlns:cx="http://schemas.microsoft.com/office/drawing/2014/chartex" xmlns:cx1="http://schemas.microsoft.com/office/drawing/2015/9/8/chartex" xmlns:cx2="http://schemas.microsoft.com/office/drawing/2015/10/21/chartex" xmlns:cx3="http://schemas.microsoft.com/office/drawing/2016/5/9/chartex" xmlns:cx4="http://schemas.microsoft.com/office/drawing/2016/5/10/chartex" xmlns:cx5="http://schemas.microsoft.com/office/drawing/2016/5/11/chartex" xmlns:cx6="http://schemas.microsoft.com/office/drawing/2016/5/12/chartex" xmlns:cx7="http://schemas.microsoft.com/office/drawing/2016/5/13/chartex" xmlns:cx8="http://schemas.microsoft.com/office/drawing/2016/5/14/chartex" xmlns:mc="http://schemas.openxmlformats.org/markup-compatibility/2006" xmlns:aink="http://schemas.microsoft.com/office/drawing/2016/ink" xmlns:am3d="http://schemas.microsoft.com/office/drawing/2017/model3d" xmlns:o="urn:schemas-microsoft-com:office:office" xmlns:v="urn:schemas-microsoft-com:vml" xmlns:wp14="http://schemas.microsoft.com/office/word/2010/wordprocessingDrawing" xmlns:w10="urn:schemas-microsoft-com:office:word" xmlns:w="http://schemas.openxmlformats.org/wordprocessingml/2006/main" xmlns:w14="http://schemas.microsoft.com/office/word/2010/wordml" xmlns:w15="http://schemas.microsoft.com/office/word/2012/wordml" xmlns:w16cex="http://schemas.microsoft.com/office/word/2018/wordml/cex" xmlns:w16cid="http://schemas.microsoft.com/office/word/2016/wordml/cid" xmlns:w16="http://schemas.microsoft.com/office/word/2018/wordml" xmlns:w16sdtdh="http://schemas.microsoft.com/office/word/2020/wordml/sdtdatahash" xmlns:w16se="http://schemas.microsoft.com/office/word/2015/wordml/symex" xmlns:wpg="http://schemas.microsoft.com/office/word/2010/wordprocessingGroup" xmlns:wpi="http://schemas.microsoft.com/office/word/2010/wordprocessingInk" xmlns:wps="http://schemas.microsoft.com/office/word/2010/wordprocessingShape" xmlns:a14="http://schemas.microsoft.com/office/drawing/2010/main" val="0"/>
+                          <a14:useLocalDpi xmlns:a14="http://schemas.microsoft.com/office/drawing/2010/main" xmlns:wps="http://schemas.microsoft.com/office/word/2010/wordprocessingShape" xmlns:wpi="http://schemas.microsoft.com/office/word/2010/wordprocessingInk" xmlns:wpg="http://schemas.microsoft.com/office/word/2010/wordprocessingGroup" xmlns:w16se="http://schemas.microsoft.com/office/word/2015/wordml/symex" xmlns:w16sdtdh="http://schemas.microsoft.com/office/word/2020/wordml/sdtdatahash" xmlns:w16="http://schemas.microsoft.com/office/word/2018/wordml" xmlns:w16cid="http://schemas.microsoft.com/office/word/2016/wordml/cid" xmlns:w16cex="http://schemas.microsoft.com/office/word/2018/wordml/cex" xmlns:w15="http://schemas.microsoft.com/office/word/2012/wordml" xmlns:w14="http://schemas.microsoft.com/office/word/2010/wordml" xmlns:w="http://schemas.openxmlformats.org/wordprocessingml/2006/main" xmlns:w10="urn:schemas-microsoft-com:office:word" xmlns:wp14="http://schemas.microsoft.com/office/word/2010/wordprocessingDrawing" xmlns:v="urn:schemas-microsoft-com:vml" xmlns:o="urn:schemas-microsoft-com:office:office" xmlns:am3d="http://schemas.microsoft.com/office/drawing/2017/model3d" xmlns:aink="http://schemas.microsoft.com/office/drawing/2016/ink" xmlns:mc="http://schemas.openxmlformats.org/markup-compatibility/2006" xmlns:cx8="http://schemas.microsoft.com/office/drawing/2016/5/14/chartex" xmlns:cx7="http://schemas.microsoft.com/office/drawing/2016/5/13/chartex" xmlns:cx6="http://schemas.microsoft.com/office/drawing/2016/5/12/chartex" xmlns:cx5="http://schemas.microsoft.com/office/drawing/2016/5/11/chartex" xmlns:cx4="http://schemas.microsoft.com/office/drawing/2016/5/10/chartex" xmlns:cx3="http://schemas.microsoft.com/office/drawing/2016/5/9/chartex" xmlns:cx2="http://schemas.microsoft.com/office/drawing/2015/10/21/chartex" xmlns:cx1="http://schemas.microsoft.com/office/drawing/2015/9/8/chartex" xmlns:cx="http://schemas.microsoft.com/office/drawing/2014/chartex" xmlns:wpc="http://schemas.microsoft.com/office/word/2010/wordprocessingCanvas" xmlns="" val="0"/>
                         </a:ext>
                       </a:extLst>
                     </a:blip>
@@ -1184,6 +1192,9 @@
     <w:p>
       <w:pPr>
         <w:jc w:val="both"/>
+        <w:rPr>
+          <w:lang w:val="en-US"/>
+        </w:rPr>
       </w:pPr>
       <w:r>
         <w:rPr>
@@ -1230,7 +1241,7 @@
                     <a:blip r:embed="rId11" cstate="print">
                       <a:extLst>
                         <a:ext uri="{28A0092B-C50C-407E-A947-70E740481C1C}">
-                          <a14:useLocalDpi xmlns:a14="http://schemas.microsoft.com/office/drawing/2010/main" xmlns:wps="http://schemas.microsoft.com/office/word/2010/wordprocessingShape" xmlns:wpi="http://schemas.microsoft.com/office/word/2010/wordprocessingInk" xmlns:wpg="http://schemas.microsoft.com/office/word/2010/wordprocessingGroup" xmlns:w16se="http://schemas.microsoft.com/office/word/2015/wordml/symex" xmlns:w16sdtdh="http://schemas.microsoft.com/office/word/2020/wordml/sdtdatahash" xmlns:w16="http://schemas.microsoft.com/office/word/2018/wordml" xmlns:w16cid="http://schemas.microsoft.com/office/word/2016/wordml/cid" xmlns:w16cex="http://schemas.microsoft.com/office/word/2018/wordml/cex" xmlns:w15="http://schemas.microsoft.com/office/word/2012/wordml" xmlns:w14="http://schemas.microsoft.com/office/word/2010/wordml" xmlns:w="http://schemas.openxmlformats.org/wordprocessingml/2006/main" xmlns:w10="urn:schemas-microsoft-com:office:word" xmlns:wp14="http://schemas.microsoft.com/office/word/2010/wordprocessingDrawing" xmlns:v="urn:schemas-microsoft-com:vml" xmlns:o="urn:schemas-microsoft-com:office:office" xmlns:am3d="http://schemas.microsoft.com/office/drawing/2017/model3d" xmlns:aink="http://schemas.microsoft.com/office/drawing/2016/ink" xmlns:mc="http://schemas.openxmlformats.org/markup-compatibility/2006" xmlns:cx8="http://schemas.microsoft.com/office/drawing/2016/5/14/chartex" xmlns:cx7="http://schemas.microsoft.com/office/drawing/2016/5/13/chartex" xmlns:cx6="http://schemas.microsoft.com/office/drawing/2016/5/12/chartex" xmlns:cx5="http://schemas.microsoft.com/office/drawing/2016/5/11/chartex" xmlns:cx4="http://schemas.microsoft.com/office/drawing/2016/5/10/chartex" xmlns:cx3="http://schemas.microsoft.com/office/drawing/2016/5/9/chartex" xmlns:cx2="http://schemas.microsoft.com/office/drawing/2015/10/21/chartex" xmlns:cx1="http://schemas.microsoft.com/office/drawing/2015/9/8/chartex" xmlns:cx="http://schemas.microsoft.com/office/drawing/2014/chartex" xmlns:wpc="http://schemas.microsoft.com/office/word/2010/wordprocessingCanvas" xmlns="" val="0"/>
+                          <a14:useLocalDpi xmlns="" xmlns:wpc="http://schemas.microsoft.com/office/word/2010/wordprocessingCanvas" xmlns:cx="http://schemas.microsoft.com/office/drawing/2014/chartex" xmlns:cx1="http://schemas.microsoft.com/office/drawing/2015/9/8/chartex" xmlns:cx2="http://schemas.microsoft.com/office/drawing/2015/10/21/chartex" xmlns:cx3="http://schemas.microsoft.com/office/drawing/2016/5/9/chartex" xmlns:cx4="http://schemas.microsoft.com/office/drawing/2016/5/10/chartex" xmlns:cx5="http://schemas.microsoft.com/office/drawing/2016/5/11/chartex" xmlns:cx6="http://schemas.microsoft.com/office/drawing/2016/5/12/chartex" xmlns:cx7="http://schemas.microsoft.com/office/drawing/2016/5/13/chartex" xmlns:cx8="http://schemas.microsoft.com/office/drawing/2016/5/14/chartex" xmlns:mc="http://schemas.openxmlformats.org/markup-compatibility/2006" xmlns:aink="http://schemas.microsoft.com/office/drawing/2016/ink" xmlns:am3d="http://schemas.microsoft.com/office/drawing/2017/model3d" xmlns:o="urn:schemas-microsoft-com:office:office" xmlns:v="urn:schemas-microsoft-com:vml" xmlns:wp14="http://schemas.microsoft.com/office/word/2010/wordprocessingDrawing" xmlns:w10="urn:schemas-microsoft-com:office:word" xmlns:w="http://schemas.openxmlformats.org/wordprocessingml/2006/main" xmlns:w14="http://schemas.microsoft.com/office/word/2010/wordml" xmlns:w15="http://schemas.microsoft.com/office/word/2012/wordml" xmlns:w16cex="http://schemas.microsoft.com/office/word/2018/wordml/cex" xmlns:w16cid="http://schemas.microsoft.com/office/word/2016/wordml/cid" xmlns:w16="http://schemas.microsoft.com/office/word/2018/wordml" xmlns:w16sdtdh="http://schemas.microsoft.com/office/word/2020/wordml/sdtdatahash" xmlns:w16se="http://schemas.microsoft.com/office/word/2015/wordml/symex" xmlns:wpg="http://schemas.microsoft.com/office/word/2010/wordprocessingGroup" xmlns:wpi="http://schemas.microsoft.com/office/word/2010/wordprocessingInk" xmlns:wps="http://schemas.microsoft.com/office/word/2010/wordprocessingShape" xmlns:a14="http://schemas.microsoft.com/office/drawing/2010/main" val="0"/>
                         </a:ext>
                       </a:extLst>
                     </a:blip>
@@ -1389,7 +1400,7 @@
                     <a:blip r:embed="rId12" cstate="print">
                       <a:extLst>
                         <a:ext uri="{28A0092B-C50C-407E-A947-70E740481C1C}">
-                          <a14:useLocalDpi xmlns="" xmlns:wpc="http://schemas.microsoft.com/office/word/2010/wordprocessingCanvas" xmlns:cx="http://schemas.microsoft.com/office/drawing/2014/chartex" xmlns:cx1="http://schemas.microsoft.com/office/drawing/2015/9/8/chartex" xmlns:cx2="http://schemas.microsoft.com/office/drawing/2015/10/21/chartex" xmlns:cx3="http://schemas.microsoft.com/office/drawing/2016/5/9/chartex" xmlns:cx4="http://schemas.microsoft.com/office/drawing/2016/5/10/chartex" xmlns:cx5="http://schemas.microsoft.com/office/drawing/2016/5/11/chartex" xmlns:cx6="http://schemas.microsoft.com/office/drawing/2016/5/12/chartex" xmlns:cx7="http://schemas.microsoft.com/office/drawing/2016/5/13/chartex" xmlns:cx8="http://schemas.microsoft.com/office/drawing/2016/5/14/chartex" xmlns:mc="http://schemas.openxmlformats.org/markup-compatibility/2006" xmlns:aink="http://schemas.microsoft.com/office/drawing/2016/ink" xmlns:am3d="http://schemas.microsoft.com/office/drawing/2017/model3d" xmlns:o="urn:schemas-microsoft-com:office:office" xmlns:v="urn:schemas-microsoft-com:vml" xmlns:wp14="http://schemas.microsoft.com/office/word/2010/wordprocessingDrawing" xmlns:w10="urn:schemas-microsoft-com:office:word" xmlns:w="http://schemas.openxmlformats.org/wordprocessingml/2006/main" xmlns:w14="http://schemas.microsoft.com/office/word/2010/wordml" xmlns:w15="http://schemas.microsoft.com/office/word/2012/wordml" xmlns:w16cex="http://schemas.microsoft.com/office/word/2018/wordml/cex" xmlns:w16cid="http://schemas.microsoft.com/office/word/2016/wordml/cid" xmlns:w16="http://schemas.microsoft.com/office/word/2018/wordml" xmlns:w16sdtdh="http://schemas.microsoft.com/office/word/2020/wordml/sdtdatahash" xmlns:w16se="http://schemas.microsoft.com/office/word/2015/wordml/symex" xmlns:wpg="http://schemas.microsoft.com/office/word/2010/wordprocessingGroup" xmlns:wpi="http://schemas.microsoft.com/office/word/2010/wordprocessingInk" xmlns:wps="http://schemas.microsoft.com/office/word/2010/wordprocessingShape" xmlns:a14="http://schemas.microsoft.com/office/drawing/2010/main" val="0"/>
+                          <a14:useLocalDpi xmlns:a14="http://schemas.microsoft.com/office/drawing/2010/main" xmlns:wps="http://schemas.microsoft.com/office/word/2010/wordprocessingShape" xmlns:wpi="http://schemas.microsoft.com/office/word/2010/wordprocessingInk" xmlns:wpg="http://schemas.microsoft.com/office/word/2010/wordprocessingGroup" xmlns:w16se="http://schemas.microsoft.com/office/word/2015/wordml/symex" xmlns:w16sdtdh="http://schemas.microsoft.com/office/word/2020/wordml/sdtdatahash" xmlns:w16="http://schemas.microsoft.com/office/word/2018/wordml" xmlns:w16cid="http://schemas.microsoft.com/office/word/2016/wordml/cid" xmlns:w16cex="http://schemas.microsoft.com/office/word/2018/wordml/cex" xmlns:w15="http://schemas.microsoft.com/office/word/2012/wordml" xmlns:w14="http://schemas.microsoft.com/office/word/2010/wordml" xmlns:w="http://schemas.openxmlformats.org/wordprocessingml/2006/main" xmlns:w10="urn:schemas-microsoft-com:office:word" xmlns:wp14="http://schemas.microsoft.com/office/word/2010/wordprocessingDrawing" xmlns:v="urn:schemas-microsoft-com:vml" xmlns:o="urn:schemas-microsoft-com:office:office" xmlns:am3d="http://schemas.microsoft.com/office/drawing/2017/model3d" xmlns:aink="http://schemas.microsoft.com/office/drawing/2016/ink" xmlns:mc="http://schemas.openxmlformats.org/markup-compatibility/2006" xmlns:cx8="http://schemas.microsoft.com/office/drawing/2016/5/14/chartex" xmlns:cx7="http://schemas.microsoft.com/office/drawing/2016/5/13/chartex" xmlns:cx6="http://schemas.microsoft.com/office/drawing/2016/5/12/chartex" xmlns:cx5="http://schemas.microsoft.com/office/drawing/2016/5/11/chartex" xmlns:cx4="http://schemas.microsoft.com/office/drawing/2016/5/10/chartex" xmlns:cx3="http://schemas.microsoft.com/office/drawing/2016/5/9/chartex" xmlns:cx2="http://schemas.microsoft.com/office/drawing/2015/10/21/chartex" xmlns:cx1="http://schemas.microsoft.com/office/drawing/2015/9/8/chartex" xmlns:cx="http://schemas.microsoft.com/office/drawing/2014/chartex" xmlns:wpc="http://schemas.microsoft.com/office/word/2010/wordprocessingCanvas" xmlns="" val="0"/>
                         </a:ext>
                       </a:extLst>
                     </a:blip>
@@ -2312,6 +2323,9 @@
     <w:p>
       <w:pPr>
         <w:jc w:val="both"/>
+        <w:rPr>
+          <w:lang w:val="en-US"/>
+        </w:rPr>
       </w:pPr>
       <w:r>
         <w:rPr>
@@ -2385,6 +2399,10 @@
         <w:jc w:val="center"/>
       </w:pPr>
       <w:r>
+        <w:rPr>
+          <w:noProof/>
+          <w:lang w:eastAsia="el-GR"/>
+        </w:rPr>
         <w:lastRenderedPageBreak/>
         <w:drawing>
           <wp:inline distT="0" distB="0" distL="0" distR="0">
@@ -2407,7 +2425,7 @@
                     <a:blip r:embed="rId15" cstate="print">
                       <a:extLst>
                         <a:ext uri="{28A0092B-C50C-407E-A947-70E740481C1C}">
-                          <a14:useLocalDpi xmlns:a14="http://schemas.microsoft.com/office/drawing/2010/main" xmlns:wps="http://schemas.microsoft.com/office/word/2010/wordprocessingShape" xmlns:wpi="http://schemas.microsoft.com/office/word/2010/wordprocessingInk" xmlns:wpg="http://schemas.microsoft.com/office/word/2010/wordprocessingGroup" xmlns:w16se="http://schemas.microsoft.com/office/word/2015/wordml/symex" xmlns:w16sdtdh="http://schemas.microsoft.com/office/word/2020/wordml/sdtdatahash" xmlns:w16="http://schemas.microsoft.com/office/word/2018/wordml" xmlns:w16cid="http://schemas.microsoft.com/office/word/2016/wordml/cid" xmlns:w16cex="http://schemas.microsoft.com/office/word/2018/wordml/cex" xmlns:w15="http://schemas.microsoft.com/office/word/2012/wordml" xmlns:w14="http://schemas.microsoft.com/office/word/2010/wordml" xmlns:w="http://schemas.openxmlformats.org/wordprocessingml/2006/main" xmlns:w10="urn:schemas-microsoft-com:office:word" xmlns:wp14="http://schemas.microsoft.com/office/word/2010/wordprocessingDrawing" xmlns:v="urn:schemas-microsoft-com:vml" xmlns:o="urn:schemas-microsoft-com:office:office" xmlns:am3d="http://schemas.microsoft.com/office/drawing/2017/model3d" xmlns:aink="http://schemas.microsoft.com/office/drawing/2016/ink" xmlns:mc="http://schemas.openxmlformats.org/markup-compatibility/2006" xmlns:cx8="http://schemas.microsoft.com/office/drawing/2016/5/14/chartex" xmlns:cx7="http://schemas.microsoft.com/office/drawing/2016/5/13/chartex" xmlns:cx6="http://schemas.microsoft.com/office/drawing/2016/5/12/chartex" xmlns:cx5="http://schemas.microsoft.com/office/drawing/2016/5/11/chartex" xmlns:cx4="http://schemas.microsoft.com/office/drawing/2016/5/10/chartex" xmlns:cx3="http://schemas.microsoft.com/office/drawing/2016/5/9/chartex" xmlns:cx2="http://schemas.microsoft.com/office/drawing/2015/10/21/chartex" xmlns:cx1="http://schemas.microsoft.com/office/drawing/2015/9/8/chartex" xmlns:cx="http://schemas.microsoft.com/office/drawing/2014/chartex" xmlns:wpc="http://schemas.microsoft.com/office/word/2010/wordprocessingCanvas" xmlns="" val="0"/>
+                          <a14:useLocalDpi xmlns="" xmlns:wpc="http://schemas.microsoft.com/office/word/2010/wordprocessingCanvas" xmlns:cx="http://schemas.microsoft.com/office/drawing/2014/chartex" xmlns:cx1="http://schemas.microsoft.com/office/drawing/2015/9/8/chartex" xmlns:cx2="http://schemas.microsoft.com/office/drawing/2015/10/21/chartex" xmlns:cx3="http://schemas.microsoft.com/office/drawing/2016/5/9/chartex" xmlns:cx4="http://schemas.microsoft.com/office/drawing/2016/5/10/chartex" xmlns:cx5="http://schemas.microsoft.com/office/drawing/2016/5/11/chartex" xmlns:cx6="http://schemas.microsoft.com/office/drawing/2016/5/12/chartex" xmlns:cx7="http://schemas.microsoft.com/office/drawing/2016/5/13/chartex" xmlns:cx8="http://schemas.microsoft.com/office/drawing/2016/5/14/chartex" xmlns:mc="http://schemas.openxmlformats.org/markup-compatibility/2006" xmlns:aink="http://schemas.microsoft.com/office/drawing/2016/ink" xmlns:am3d="http://schemas.microsoft.com/office/drawing/2017/model3d" xmlns:o="urn:schemas-microsoft-com:office:office" xmlns:v="urn:schemas-microsoft-com:vml" xmlns:wp14="http://schemas.microsoft.com/office/word/2010/wordprocessingDrawing" xmlns:w10="urn:schemas-microsoft-com:office:word" xmlns:w="http://schemas.openxmlformats.org/wordprocessingml/2006/main" xmlns:w14="http://schemas.microsoft.com/office/word/2010/wordml" xmlns:w15="http://schemas.microsoft.com/office/word/2012/wordml" xmlns:w16cex="http://schemas.microsoft.com/office/word/2018/wordml/cex" xmlns:w16cid="http://schemas.microsoft.com/office/word/2016/wordml/cid" xmlns:w16="http://schemas.microsoft.com/office/word/2018/wordml" xmlns:w16sdtdh="http://schemas.microsoft.com/office/word/2020/wordml/sdtdatahash" xmlns:w16se="http://schemas.microsoft.com/office/word/2015/wordml/symex" xmlns:wpg="http://schemas.microsoft.com/office/word/2010/wordprocessingGroup" xmlns:wpi="http://schemas.microsoft.com/office/word/2010/wordprocessingInk" xmlns:wps="http://schemas.microsoft.com/office/word/2010/wordprocessingShape" xmlns:a14="http://schemas.microsoft.com/office/drawing/2010/main" val="0"/>
                         </a:ext>
                       </a:extLst>
                     </a:blip>
@@ -3348,7 +3366,7 @@
                     <a:blip r:embed="rId22" cstate="print">
                       <a:extLst>
                         <a:ext uri="{28A0092B-C50C-407E-A947-70E740481C1C}">
-                          <a14:useLocalDpi xmlns="" xmlns:wpc="http://schemas.microsoft.com/office/word/2010/wordprocessingCanvas" xmlns:cx="http://schemas.microsoft.com/office/drawing/2014/chartex" xmlns:cx1="http://schemas.microsoft.com/office/drawing/2015/9/8/chartex" xmlns:cx2="http://schemas.microsoft.com/office/drawing/2015/10/21/chartex" xmlns:cx3="http://schemas.microsoft.com/office/drawing/2016/5/9/chartex" xmlns:cx4="http://schemas.microsoft.com/office/drawing/2016/5/10/chartex" xmlns:cx5="http://schemas.microsoft.com/office/drawing/2016/5/11/chartex" xmlns:cx6="http://schemas.microsoft.com/office/drawing/2016/5/12/chartex" xmlns:cx7="http://schemas.microsoft.com/office/drawing/2016/5/13/chartex" xmlns:cx8="http://schemas.microsoft.com/office/drawing/2016/5/14/chartex" xmlns:mc="http://schemas.openxmlformats.org/markup-compatibility/2006" xmlns:aink="http://schemas.microsoft.com/office/drawing/2016/ink" xmlns:am3d="http://schemas.microsoft.com/office/drawing/2017/model3d" xmlns:o="urn:schemas-microsoft-com:office:office" xmlns:v="urn:schemas-microsoft-com:vml" xmlns:wp14="http://schemas.microsoft.com/office/word/2010/wordprocessingDrawing" xmlns:w10="urn:schemas-microsoft-com:office:word" xmlns:w="http://schemas.openxmlformats.org/wordprocessingml/2006/main" xmlns:w14="http://schemas.microsoft.com/office/word/2010/wordml" xmlns:w15="http://schemas.microsoft.com/office/word/2012/wordml" xmlns:w16cex="http://schemas.microsoft.com/office/word/2018/wordml/cex" xmlns:w16cid="http://schemas.microsoft.com/office/word/2016/wordml/cid" xmlns:w16="http://schemas.microsoft.com/office/word/2018/wordml" xmlns:w16sdtdh="http://schemas.microsoft.com/office/word/2020/wordml/sdtdatahash" xmlns:w16se="http://schemas.microsoft.com/office/word/2015/wordml/symex" xmlns:wpg="http://schemas.microsoft.com/office/word/2010/wordprocessingGroup" xmlns:wpi="http://schemas.microsoft.com/office/word/2010/wordprocessingInk" xmlns:wps="http://schemas.microsoft.com/office/word/2010/wordprocessingShape" xmlns:a14="http://schemas.microsoft.com/office/drawing/2010/main" val="0"/>
+                          <a14:useLocalDpi xmlns:a14="http://schemas.microsoft.com/office/drawing/2010/main" xmlns:wps="http://schemas.microsoft.com/office/word/2010/wordprocessingShape" xmlns:wpi="http://schemas.microsoft.com/office/word/2010/wordprocessingInk" xmlns:wpg="http://schemas.microsoft.com/office/word/2010/wordprocessingGroup" xmlns:w16se="http://schemas.microsoft.com/office/word/2015/wordml/symex" xmlns:w16sdtdh="http://schemas.microsoft.com/office/word/2020/wordml/sdtdatahash" xmlns:w16="http://schemas.microsoft.com/office/word/2018/wordml" xmlns:w16cid="http://schemas.microsoft.com/office/word/2016/wordml/cid" xmlns:w16cex="http://schemas.microsoft.com/office/word/2018/wordml/cex" xmlns:w15="http://schemas.microsoft.com/office/word/2012/wordml" xmlns:w14="http://schemas.microsoft.com/office/word/2010/wordml" xmlns:w="http://schemas.openxmlformats.org/wordprocessingml/2006/main" xmlns:w10="urn:schemas-microsoft-com:office:word" xmlns:wp14="http://schemas.microsoft.com/office/word/2010/wordprocessingDrawing" xmlns:v="urn:schemas-microsoft-com:vml" xmlns:o="urn:schemas-microsoft-com:office:office" xmlns:am3d="http://schemas.microsoft.com/office/drawing/2017/model3d" xmlns:aink="http://schemas.microsoft.com/office/drawing/2016/ink" xmlns:mc="http://schemas.openxmlformats.org/markup-compatibility/2006" xmlns:cx8="http://schemas.microsoft.com/office/drawing/2016/5/14/chartex" xmlns:cx7="http://schemas.microsoft.com/office/drawing/2016/5/13/chartex" xmlns:cx6="http://schemas.microsoft.com/office/drawing/2016/5/12/chartex" xmlns:cx5="http://schemas.microsoft.com/office/drawing/2016/5/11/chartex" xmlns:cx4="http://schemas.microsoft.com/office/drawing/2016/5/10/chartex" xmlns:cx3="http://schemas.microsoft.com/office/drawing/2016/5/9/chartex" xmlns:cx2="http://schemas.microsoft.com/office/drawing/2015/10/21/chartex" xmlns:cx1="http://schemas.microsoft.com/office/drawing/2015/9/8/chartex" xmlns:cx="http://schemas.microsoft.com/office/drawing/2014/chartex" xmlns:wpc="http://schemas.microsoft.com/office/word/2010/wordprocessingCanvas" xmlns="" val="0"/>
                         </a:ext>
                       </a:extLst>
                     </a:blip>
@@ -3531,7 +3549,7 @@
                     <a:blip r:embed="rId23" cstate="print">
                       <a:extLst>
                         <a:ext uri="{28A0092B-C50C-407E-A947-70E740481C1C}">
-                          <a14:useLocalDpi xmlns="" xmlns:wpc="http://schemas.microsoft.com/office/word/2010/wordprocessingCanvas" xmlns:cx="http://schemas.microsoft.com/office/drawing/2014/chartex" xmlns:cx1="http://schemas.microsoft.com/office/drawing/2015/9/8/chartex" xmlns:cx2="http://schemas.microsoft.com/office/drawing/2015/10/21/chartex" xmlns:cx3="http://schemas.microsoft.com/office/drawing/2016/5/9/chartex" xmlns:cx4="http://schemas.microsoft.com/office/drawing/2016/5/10/chartex" xmlns:cx5="http://schemas.microsoft.com/office/drawing/2016/5/11/chartex" xmlns:cx6="http://schemas.microsoft.com/office/drawing/2016/5/12/chartex" xmlns:cx7="http://schemas.microsoft.com/office/drawing/2016/5/13/chartex" xmlns:cx8="http://schemas.microsoft.com/office/drawing/2016/5/14/chartex" xmlns:mc="http://schemas.openxmlformats.org/markup-compatibility/2006" xmlns:aink="http://schemas.microsoft.com/office/drawing/2016/ink" xmlns:am3d="http://schemas.microsoft.com/office/drawing/2017/model3d" xmlns:o="urn:schemas-microsoft-com:office:office" xmlns:v="urn:schemas-microsoft-com:vml" xmlns:wp14="http://schemas.microsoft.com/office/word/2010/wordprocessingDrawing" xmlns:w10="urn:schemas-microsoft-com:office:word" xmlns:w="http://schemas.openxmlformats.org/wordprocessingml/2006/main" xmlns:w14="http://schemas.microsoft.com/office/word/2010/wordml" xmlns:w15="http://schemas.microsoft.com/office/word/2012/wordml" xmlns:w16cex="http://schemas.microsoft.com/office/word/2018/wordml/cex" xmlns:w16cid="http://schemas.microsoft.com/office/word/2016/wordml/cid" xmlns:w16="http://schemas.microsoft.com/office/word/2018/wordml" xmlns:w16sdtdh="http://schemas.microsoft.com/office/word/2020/wordml/sdtdatahash" xmlns:w16se="http://schemas.microsoft.com/office/word/2015/wordml/symex" xmlns:wpg="http://schemas.microsoft.com/office/word/2010/wordprocessingGroup" xmlns:wpi="http://schemas.microsoft.com/office/word/2010/wordprocessingInk" xmlns:wps="http://schemas.microsoft.com/office/word/2010/wordprocessingShape" xmlns:a14="http://schemas.microsoft.com/office/drawing/2010/main" val="0"/>
+                          <a14:useLocalDpi xmlns:a14="http://schemas.microsoft.com/office/drawing/2010/main" xmlns:wps="http://schemas.microsoft.com/office/word/2010/wordprocessingShape" xmlns:wpi="http://schemas.microsoft.com/office/word/2010/wordprocessingInk" xmlns:wpg="http://schemas.microsoft.com/office/word/2010/wordprocessingGroup" xmlns:w16se="http://schemas.microsoft.com/office/word/2015/wordml/symex" xmlns:w16sdtdh="http://schemas.microsoft.com/office/word/2020/wordml/sdtdatahash" xmlns:w16="http://schemas.microsoft.com/office/word/2018/wordml" xmlns:w16cid="http://schemas.microsoft.com/office/word/2016/wordml/cid" xmlns:w16cex="http://schemas.microsoft.com/office/word/2018/wordml/cex" xmlns:w15="http://schemas.microsoft.com/office/word/2012/wordml" xmlns:w14="http://schemas.microsoft.com/office/word/2010/wordml" xmlns:w="http://schemas.openxmlformats.org/wordprocessingml/2006/main" xmlns:w10="urn:schemas-microsoft-com:office:word" xmlns:wp14="http://schemas.microsoft.com/office/word/2010/wordprocessingDrawing" xmlns:v="urn:schemas-microsoft-com:vml" xmlns:o="urn:schemas-microsoft-com:office:office" xmlns:am3d="http://schemas.microsoft.com/office/drawing/2017/model3d" xmlns:aink="http://schemas.microsoft.com/office/drawing/2016/ink" xmlns:mc="http://schemas.openxmlformats.org/markup-compatibility/2006" xmlns:cx8="http://schemas.microsoft.com/office/drawing/2016/5/14/chartex" xmlns:cx7="http://schemas.microsoft.com/office/drawing/2016/5/13/chartex" xmlns:cx6="http://schemas.microsoft.com/office/drawing/2016/5/12/chartex" xmlns:cx5="http://schemas.microsoft.com/office/drawing/2016/5/11/chartex" xmlns:cx4="http://schemas.microsoft.com/office/drawing/2016/5/10/chartex" xmlns:cx3="http://schemas.microsoft.com/office/drawing/2016/5/9/chartex" xmlns:cx2="http://schemas.microsoft.com/office/drawing/2015/10/21/chartex" xmlns:cx1="http://schemas.microsoft.com/office/drawing/2015/9/8/chartex" xmlns:cx="http://schemas.microsoft.com/office/drawing/2014/chartex" xmlns:wpc="http://schemas.microsoft.com/office/word/2010/wordprocessingCanvas" xmlns="" val="0"/>
                         </a:ext>
                       </a:extLst>
                     </a:blip>
@@ -4463,7 +4481,7 @@
 </file>
 
 <file path=customXml/itemProps1.xml><?xml version="1.0" encoding="utf-8"?>
-<ds:datastoreItem xmlns:ds="http://schemas.openxmlformats.org/officeDocument/2006/customXml" ds:itemID="{76D79183-CC59-470F-943B-A7609059DFDC}">
+<ds:datastoreItem xmlns:ds="http://schemas.openxmlformats.org/officeDocument/2006/customXml" ds:itemID="{B76CFD43-EE50-4E1F-9CB6-9A6D6E1EA03F}">
   <ds:schemaRefs>
     <ds:schemaRef ds:uri="http://schemas.openxmlformats.org/officeDocument/2006/bibliography"/>
   </ds:schemaRefs>

</xml_diff>